<commit_message>
caInt updates to agenda.
</commit_message>
<xml_diff>
--- a/project_management/internal_meetings/2012/20120501_team_meeting.docx
+++ b/project_management/internal_meetings/2012/20120501_team_meeting.docx
@@ -6,18 +6,8 @@
       <w:pPr>
         <w:pStyle w:val="Heading1"/>
       </w:pPr>
-      <w:proofErr w:type="spellStart"/>
-      <w:proofErr w:type="gramStart"/>
-      <w:r>
-        <w:t>caArray</w:t>
-      </w:r>
-      <w:proofErr w:type="gramEnd"/>
-      <w:r>
-        <w:t>-caIntegrator</w:t>
-      </w:r>
-      <w:proofErr w:type="spellEnd"/>
-      <w:r>
-        <w:t xml:space="preserve"> – Status </w:t>
+      <w:r>
+        <w:t xml:space="preserve">caArray-caIntegrator – Status </w:t>
       </w:r>
       <w:r>
         <w:t>Meeting</w:t>
@@ -155,21 +145,12 @@
                 <w:lang w:eastAsia="en-US"/>
               </w:rPr>
             </w:pPr>
-            <w:proofErr w:type="spellStart"/>
-            <w:r>
-              <w:rPr>
-                <w:rFonts w:asciiTheme="majorHAnsi" w:eastAsiaTheme="minorHAnsi" w:hAnsiTheme="majorHAnsi" w:cstheme="minorBidi"/>
-                <w:lang w:eastAsia="en-US"/>
-              </w:rPr>
-              <w:t>Cuong</w:t>
-            </w:r>
-            <w:proofErr w:type="spellEnd"/>
-            <w:r>
-              <w:rPr>
-                <w:rFonts w:asciiTheme="majorHAnsi" w:eastAsiaTheme="minorHAnsi" w:hAnsiTheme="majorHAnsi" w:cstheme="minorBidi"/>
-                <w:lang w:eastAsia="en-US"/>
-              </w:rPr>
-              <w:t xml:space="preserve"> Nguyen</w:t>
+            <w:r>
+              <w:rPr>
+                <w:rFonts w:asciiTheme="majorHAnsi" w:eastAsiaTheme="minorHAnsi" w:hAnsiTheme="majorHAnsi" w:cstheme="minorBidi"/>
+                <w:lang w:eastAsia="en-US"/>
+              </w:rPr>
+              <w:t>Cuong Nguyen</w:t>
             </w:r>
           </w:p>
         </w:tc>
@@ -197,31 +178,13 @@
                 <w:lang w:eastAsia="en-US"/>
               </w:rPr>
             </w:pPr>
-            <w:proofErr w:type="spellStart"/>
-            <w:r>
-              <w:rPr>
-                <w:rFonts w:asciiTheme="majorHAnsi" w:eastAsiaTheme="minorHAnsi" w:hAnsiTheme="majorHAnsi" w:cstheme="minorBidi"/>
-                <w:lang w:eastAsia="en-US"/>
-              </w:rPr>
-              <w:t>Mervi</w:t>
-            </w:r>
-            <w:proofErr w:type="spellEnd"/>
-            <w:r>
-              <w:rPr>
-                <w:rFonts w:asciiTheme="majorHAnsi" w:eastAsiaTheme="minorHAnsi" w:hAnsiTheme="majorHAnsi" w:cstheme="minorBidi"/>
-                <w:lang w:eastAsia="en-US"/>
-              </w:rPr>
-              <w:t xml:space="preserve"> </w:t>
-            </w:r>
-            <w:proofErr w:type="spellStart"/>
-            <w:r>
-              <w:rPr>
-                <w:rFonts w:asciiTheme="majorHAnsi" w:eastAsiaTheme="minorHAnsi" w:hAnsiTheme="majorHAnsi" w:cstheme="minorBidi"/>
-                <w:lang w:eastAsia="en-US"/>
-              </w:rPr>
-              <w:t>Heiskanen</w:t>
-            </w:r>
-            <w:proofErr w:type="spellEnd"/>
+            <w:r>
+              <w:rPr>
+                <w:rFonts w:asciiTheme="majorHAnsi" w:eastAsiaTheme="minorHAnsi" w:hAnsiTheme="majorHAnsi" w:cstheme="minorBidi"/>
+                <w:lang w:eastAsia="en-US"/>
+              </w:rPr>
+              <w:t>Mervi Heiskanen</w:t>
+            </w:r>
           </w:p>
         </w:tc>
         <w:tc>
@@ -291,17 +254,8 @@
                 <w:rFonts w:asciiTheme="majorHAnsi" w:eastAsiaTheme="minorHAnsi" w:hAnsiTheme="majorHAnsi" w:cstheme="minorBidi"/>
                 <w:lang w:eastAsia="en-US"/>
               </w:rPr>
-              <w:t xml:space="preserve">Michael </w:t>
-            </w:r>
-            <w:proofErr w:type="spellStart"/>
-            <w:r>
-              <w:rPr>
-                <w:rFonts w:asciiTheme="majorHAnsi" w:eastAsiaTheme="minorHAnsi" w:hAnsiTheme="majorHAnsi" w:cstheme="minorBidi"/>
-                <w:lang w:eastAsia="en-US"/>
-              </w:rPr>
-              <w:t>Benham</w:t>
-            </w:r>
-            <w:proofErr w:type="spellEnd"/>
+              <w:t>Michael Benham</w:t>
+            </w:r>
           </w:p>
         </w:tc>
         <w:tc>
@@ -368,17 +322,8 @@
                 <w:rFonts w:asciiTheme="majorHAnsi" w:eastAsiaTheme="minorHAnsi" w:hAnsiTheme="majorHAnsi" w:cstheme="minorBidi"/>
                 <w:lang w:eastAsia="en-US"/>
               </w:rPr>
-              <w:t xml:space="preserve">Paul </w:t>
-            </w:r>
-            <w:proofErr w:type="spellStart"/>
-            <w:r>
-              <w:rPr>
-                <w:rFonts w:asciiTheme="majorHAnsi" w:eastAsiaTheme="minorHAnsi" w:hAnsiTheme="majorHAnsi" w:cstheme="minorBidi"/>
-                <w:lang w:eastAsia="en-US"/>
-              </w:rPr>
-              <w:t>Shrabstein</w:t>
-            </w:r>
-            <w:proofErr w:type="spellEnd"/>
+              <w:t>Paul Shrabstein</w:t>
+            </w:r>
           </w:p>
         </w:tc>
         <w:tc>
@@ -412,17 +357,8 @@
                 <w:rFonts w:asciiTheme="majorHAnsi" w:eastAsiaTheme="minorHAnsi" w:hAnsiTheme="majorHAnsi" w:cstheme="minorBidi"/>
                 <w:lang w:eastAsia="en-US"/>
               </w:rPr>
-              <w:t xml:space="preserve">Eve </w:t>
-            </w:r>
-            <w:proofErr w:type="spellStart"/>
-            <w:r>
-              <w:rPr>
-                <w:rFonts w:asciiTheme="majorHAnsi" w:eastAsiaTheme="minorHAnsi" w:hAnsiTheme="majorHAnsi" w:cstheme="minorBidi"/>
-                <w:lang w:eastAsia="en-US"/>
-              </w:rPr>
-              <w:t>Shalley</w:t>
-            </w:r>
-            <w:proofErr w:type="spellEnd"/>
+              <w:t>Eve Shalley</w:t>
+            </w:r>
           </w:p>
         </w:tc>
         <w:tc>
@@ -449,31 +385,13 @@
                 <w:lang w:eastAsia="en-US"/>
               </w:rPr>
             </w:pPr>
-            <w:proofErr w:type="spellStart"/>
-            <w:r>
-              <w:rPr>
-                <w:rFonts w:asciiTheme="majorHAnsi" w:eastAsiaTheme="minorHAnsi" w:hAnsiTheme="majorHAnsi" w:cstheme="minorBidi"/>
-                <w:lang w:eastAsia="en-US"/>
-              </w:rPr>
-              <w:t>Quy</w:t>
-            </w:r>
-            <w:proofErr w:type="spellEnd"/>
-            <w:r>
-              <w:rPr>
-                <w:rFonts w:asciiTheme="majorHAnsi" w:eastAsiaTheme="minorHAnsi" w:hAnsiTheme="majorHAnsi" w:cstheme="minorBidi"/>
-                <w:lang w:eastAsia="en-US"/>
-              </w:rPr>
-              <w:t xml:space="preserve"> </w:t>
-            </w:r>
-            <w:proofErr w:type="spellStart"/>
-            <w:r>
-              <w:rPr>
-                <w:rFonts w:asciiTheme="majorHAnsi" w:eastAsiaTheme="minorHAnsi" w:hAnsiTheme="majorHAnsi" w:cstheme="minorBidi"/>
-                <w:lang w:eastAsia="en-US"/>
-              </w:rPr>
-              <w:t>Phung</w:t>
-            </w:r>
-            <w:proofErr w:type="spellEnd"/>
+            <w:r>
+              <w:rPr>
+                <w:rFonts w:asciiTheme="majorHAnsi" w:eastAsiaTheme="minorHAnsi" w:hAnsiTheme="majorHAnsi" w:cstheme="minorBidi"/>
+                <w:lang w:eastAsia="en-US"/>
+              </w:rPr>
+              <w:t>Quy Phung</w:t>
+            </w:r>
           </w:p>
         </w:tc>
         <w:tc>
@@ -535,31 +453,13 @@
                 <w:lang w:eastAsia="en-US"/>
               </w:rPr>
             </w:pPr>
-            <w:proofErr w:type="spellStart"/>
-            <w:r>
-              <w:rPr>
-                <w:rFonts w:asciiTheme="majorHAnsi" w:eastAsiaTheme="minorHAnsi" w:hAnsiTheme="majorHAnsi" w:cstheme="minorBidi"/>
-                <w:lang w:eastAsia="en-US"/>
-              </w:rPr>
-              <w:t>Rashmi</w:t>
-            </w:r>
-            <w:proofErr w:type="spellEnd"/>
-            <w:r>
-              <w:rPr>
-                <w:rFonts w:asciiTheme="majorHAnsi" w:eastAsiaTheme="minorHAnsi" w:hAnsiTheme="majorHAnsi" w:cstheme="minorBidi"/>
-                <w:lang w:eastAsia="en-US"/>
-              </w:rPr>
-              <w:t xml:space="preserve"> </w:t>
-            </w:r>
-            <w:proofErr w:type="spellStart"/>
-            <w:r>
-              <w:rPr>
-                <w:rFonts w:asciiTheme="majorHAnsi" w:eastAsiaTheme="minorHAnsi" w:hAnsiTheme="majorHAnsi" w:cstheme="minorBidi"/>
-                <w:lang w:eastAsia="en-US"/>
-              </w:rPr>
-              <w:t>Srinivasa</w:t>
-            </w:r>
-            <w:proofErr w:type="spellEnd"/>
+            <w:r>
+              <w:rPr>
+                <w:rFonts w:asciiTheme="majorHAnsi" w:eastAsiaTheme="minorHAnsi" w:hAnsiTheme="majorHAnsi" w:cstheme="minorBidi"/>
+                <w:lang w:eastAsia="en-US"/>
+              </w:rPr>
+              <w:t>Rashmi Srinivasa</w:t>
+            </w:r>
           </w:p>
         </w:tc>
         <w:tc>
@@ -588,31 +488,13 @@
                 <w:lang w:eastAsia="en-US"/>
               </w:rPr>
             </w:pPr>
-            <w:proofErr w:type="spellStart"/>
-            <w:r>
-              <w:rPr>
-                <w:rFonts w:asciiTheme="majorHAnsi" w:eastAsiaTheme="minorHAnsi" w:hAnsiTheme="majorHAnsi" w:cstheme="minorBidi"/>
-                <w:lang w:eastAsia="en-US"/>
-              </w:rPr>
-              <w:t>Hemant</w:t>
-            </w:r>
-            <w:proofErr w:type="spellEnd"/>
-            <w:r>
-              <w:rPr>
-                <w:rFonts w:asciiTheme="majorHAnsi" w:eastAsiaTheme="minorHAnsi" w:hAnsiTheme="majorHAnsi" w:cstheme="minorBidi"/>
-                <w:lang w:eastAsia="en-US"/>
-              </w:rPr>
-              <w:t xml:space="preserve"> </w:t>
-            </w:r>
-            <w:proofErr w:type="spellStart"/>
-            <w:r>
-              <w:rPr>
-                <w:rFonts w:asciiTheme="majorHAnsi" w:eastAsiaTheme="minorHAnsi" w:hAnsiTheme="majorHAnsi" w:cstheme="minorBidi"/>
-                <w:lang w:eastAsia="en-US"/>
-              </w:rPr>
-              <w:t>Undale</w:t>
-            </w:r>
-            <w:proofErr w:type="spellEnd"/>
+            <w:r>
+              <w:rPr>
+                <w:rFonts w:asciiTheme="majorHAnsi" w:eastAsiaTheme="minorHAnsi" w:hAnsiTheme="majorHAnsi" w:cstheme="minorBidi"/>
+                <w:lang w:eastAsia="en-US"/>
+              </w:rPr>
+              <w:t>Hemant Undale</w:t>
+            </w:r>
           </w:p>
         </w:tc>
         <w:tc>
@@ -747,17 +629,8 @@
                 <w:rFonts w:asciiTheme="majorHAnsi" w:eastAsiaTheme="minorHAnsi" w:hAnsiTheme="majorHAnsi" w:cstheme="minorBidi"/>
                 <w:lang w:eastAsia="en-US"/>
               </w:rPr>
-              <w:t xml:space="preserve">Jacob </w:t>
-            </w:r>
-            <w:proofErr w:type="spellStart"/>
-            <w:r>
-              <w:rPr>
-                <w:rFonts w:asciiTheme="majorHAnsi" w:eastAsiaTheme="minorHAnsi" w:hAnsiTheme="majorHAnsi" w:cstheme="minorBidi"/>
-                <w:lang w:eastAsia="en-US"/>
-              </w:rPr>
-              <w:t>Mensah</w:t>
-            </w:r>
-            <w:proofErr w:type="spellEnd"/>
+              <w:t>Jacob Mensah</w:t>
+            </w:r>
           </w:p>
         </w:tc>
         <w:tc>
@@ -789,17 +662,8 @@
                 <w:rFonts w:asciiTheme="majorHAnsi" w:eastAsiaTheme="minorHAnsi" w:hAnsiTheme="majorHAnsi" w:cstheme="minorBidi"/>
                 <w:lang w:eastAsia="en-US"/>
               </w:rPr>
-              <w:t xml:space="preserve">Tony </w:t>
-            </w:r>
-            <w:proofErr w:type="spellStart"/>
-            <w:r>
-              <w:rPr>
-                <w:rFonts w:asciiTheme="majorHAnsi" w:eastAsiaTheme="minorHAnsi" w:hAnsiTheme="majorHAnsi" w:cstheme="minorBidi"/>
-                <w:lang w:eastAsia="en-US"/>
-              </w:rPr>
-              <w:t>Kerlavage</w:t>
-            </w:r>
-            <w:proofErr w:type="spellEnd"/>
+              <w:t>Tony Kerlavage</w:t>
+            </w:r>
           </w:p>
         </w:tc>
         <w:tc>
@@ -929,31 +793,13 @@
                 <w:lang w:eastAsia="en-US"/>
               </w:rPr>
             </w:pPr>
-            <w:proofErr w:type="spellStart"/>
-            <w:r>
-              <w:rPr>
-                <w:rFonts w:asciiTheme="majorHAnsi" w:eastAsiaTheme="minorHAnsi" w:hAnsiTheme="majorHAnsi" w:cstheme="minorBidi"/>
-                <w:lang w:eastAsia="en-US"/>
-              </w:rPr>
-              <w:t>Xiaopeng</w:t>
-            </w:r>
-            <w:proofErr w:type="spellEnd"/>
-            <w:r>
-              <w:rPr>
-                <w:rFonts w:asciiTheme="majorHAnsi" w:eastAsiaTheme="minorHAnsi" w:hAnsiTheme="majorHAnsi" w:cstheme="minorBidi"/>
-                <w:lang w:eastAsia="en-US"/>
-              </w:rPr>
-              <w:t xml:space="preserve"> </w:t>
-            </w:r>
-            <w:proofErr w:type="spellStart"/>
-            <w:r>
-              <w:rPr>
-                <w:rFonts w:asciiTheme="majorHAnsi" w:eastAsiaTheme="minorHAnsi" w:hAnsiTheme="majorHAnsi" w:cstheme="minorBidi"/>
-                <w:lang w:eastAsia="en-US"/>
-              </w:rPr>
-              <w:t>Bian</w:t>
-            </w:r>
-            <w:proofErr w:type="spellEnd"/>
+            <w:r>
+              <w:rPr>
+                <w:rFonts w:asciiTheme="majorHAnsi" w:eastAsiaTheme="minorHAnsi" w:hAnsiTheme="majorHAnsi" w:cstheme="minorBidi"/>
+                <w:lang w:eastAsia="en-US"/>
+              </w:rPr>
+              <w:t>Xiaopeng Bian</w:t>
+            </w:r>
           </w:p>
         </w:tc>
         <w:tc>
@@ -987,17 +833,8 @@
                 <w:rFonts w:asciiTheme="majorHAnsi" w:eastAsiaTheme="minorHAnsi" w:hAnsiTheme="majorHAnsi" w:cstheme="minorBidi"/>
                 <w:lang w:eastAsia="en-US"/>
               </w:rPr>
-              <w:t xml:space="preserve">JP </w:t>
-            </w:r>
-            <w:proofErr w:type="spellStart"/>
-            <w:r>
-              <w:rPr>
-                <w:rFonts w:asciiTheme="majorHAnsi" w:eastAsiaTheme="minorHAnsi" w:hAnsiTheme="majorHAnsi" w:cstheme="minorBidi"/>
-                <w:lang w:eastAsia="en-US"/>
-              </w:rPr>
-              <w:t>Marple</w:t>
-            </w:r>
-            <w:proofErr w:type="spellEnd"/>
+              <w:t>JP Marple</w:t>
+            </w:r>
           </w:p>
         </w:tc>
         <w:tc>
@@ -1024,31 +861,13 @@
                 <w:lang w:eastAsia="en-US"/>
               </w:rPr>
             </w:pPr>
-            <w:proofErr w:type="spellStart"/>
-            <w:r>
-              <w:rPr>
-                <w:rFonts w:asciiTheme="majorHAnsi" w:eastAsiaTheme="minorHAnsi" w:hAnsiTheme="majorHAnsi" w:cstheme="minorBidi"/>
-                <w:lang w:eastAsia="en-US"/>
-              </w:rPr>
-              <w:t>Yeon</w:t>
-            </w:r>
-            <w:proofErr w:type="spellEnd"/>
-            <w:r>
-              <w:rPr>
-                <w:rFonts w:asciiTheme="majorHAnsi" w:eastAsiaTheme="minorHAnsi" w:hAnsiTheme="majorHAnsi" w:cstheme="minorBidi"/>
-                <w:lang w:eastAsia="en-US"/>
-              </w:rPr>
-              <w:t xml:space="preserve"> </w:t>
-            </w:r>
-            <w:proofErr w:type="spellStart"/>
-            <w:r>
-              <w:rPr>
-                <w:rFonts w:asciiTheme="majorHAnsi" w:eastAsiaTheme="minorHAnsi" w:hAnsiTheme="majorHAnsi" w:cstheme="minorBidi"/>
-                <w:lang w:eastAsia="en-US"/>
-              </w:rPr>
-              <w:t>Choi</w:t>
-            </w:r>
-            <w:proofErr w:type="spellEnd"/>
+            <w:r>
+              <w:rPr>
+                <w:rFonts w:asciiTheme="majorHAnsi" w:eastAsiaTheme="minorHAnsi" w:hAnsiTheme="majorHAnsi" w:cstheme="minorBidi"/>
+                <w:lang w:eastAsia="en-US"/>
+              </w:rPr>
+              <w:t>Yeon Choi</w:t>
+            </w:r>
           </w:p>
         </w:tc>
         <w:tc>
@@ -1077,31 +896,13 @@
                 <w:lang w:eastAsia="en-US"/>
               </w:rPr>
             </w:pPr>
-            <w:proofErr w:type="spellStart"/>
-            <w:r>
-              <w:rPr>
-                <w:rFonts w:asciiTheme="majorHAnsi" w:eastAsiaTheme="minorHAnsi" w:hAnsiTheme="majorHAnsi" w:cstheme="minorBidi"/>
-                <w:lang w:eastAsia="en-US"/>
-              </w:rPr>
-              <w:t>Juli</w:t>
-            </w:r>
-            <w:proofErr w:type="spellEnd"/>
-            <w:r>
-              <w:rPr>
-                <w:rFonts w:asciiTheme="majorHAnsi" w:eastAsiaTheme="minorHAnsi" w:hAnsiTheme="majorHAnsi" w:cstheme="minorBidi"/>
-                <w:lang w:eastAsia="en-US"/>
-              </w:rPr>
-              <w:t xml:space="preserve"> </w:t>
-            </w:r>
-            <w:proofErr w:type="spellStart"/>
-            <w:r>
-              <w:rPr>
-                <w:rFonts w:asciiTheme="majorHAnsi" w:eastAsiaTheme="minorHAnsi" w:hAnsiTheme="majorHAnsi" w:cstheme="minorBidi"/>
-                <w:lang w:eastAsia="en-US"/>
-              </w:rPr>
-              <w:t>Klemm</w:t>
-            </w:r>
-            <w:proofErr w:type="spellEnd"/>
+            <w:r>
+              <w:rPr>
+                <w:rFonts w:asciiTheme="majorHAnsi" w:eastAsiaTheme="minorHAnsi" w:hAnsiTheme="majorHAnsi" w:cstheme="minorBidi"/>
+                <w:lang w:eastAsia="en-US"/>
+              </w:rPr>
+              <w:t>Juli Klemm</w:t>
+            </w:r>
           </w:p>
         </w:tc>
         <w:tc>
@@ -1128,21 +929,12 @@
                 <w:lang w:eastAsia="en-US"/>
               </w:rPr>
             </w:pPr>
-            <w:proofErr w:type="spellStart"/>
-            <w:r>
-              <w:rPr>
-                <w:rFonts w:asciiTheme="majorHAnsi" w:eastAsiaTheme="minorHAnsi" w:hAnsiTheme="majorHAnsi" w:cstheme="minorBidi"/>
-                <w:lang w:eastAsia="en-US"/>
-              </w:rPr>
-              <w:t>Zhong</w:t>
-            </w:r>
-            <w:proofErr w:type="spellEnd"/>
-            <w:r>
-              <w:rPr>
-                <w:rFonts w:asciiTheme="majorHAnsi" w:eastAsiaTheme="minorHAnsi" w:hAnsiTheme="majorHAnsi" w:cstheme="minorBidi"/>
-                <w:lang w:eastAsia="en-US"/>
-              </w:rPr>
-              <w:t xml:space="preserve"> Li</w:t>
+            <w:r>
+              <w:rPr>
+                <w:rFonts w:asciiTheme="majorHAnsi" w:eastAsiaTheme="minorHAnsi" w:hAnsiTheme="majorHAnsi" w:cstheme="minorBidi"/>
+                <w:lang w:eastAsia="en-US"/>
+              </w:rPr>
+              <w:t>Zhong Li</w:t>
             </w:r>
           </w:p>
         </w:tc>
@@ -1177,17 +969,8 @@
                 <w:rFonts w:asciiTheme="majorHAnsi" w:eastAsiaTheme="minorHAnsi" w:hAnsiTheme="majorHAnsi" w:cstheme="minorBidi"/>
                 <w:lang w:eastAsia="en-US"/>
               </w:rPr>
-              <w:t xml:space="preserve">Larry </w:t>
-            </w:r>
-            <w:proofErr w:type="spellStart"/>
-            <w:r>
-              <w:rPr>
-                <w:rFonts w:asciiTheme="majorHAnsi" w:eastAsiaTheme="minorHAnsi" w:hAnsiTheme="majorHAnsi" w:cstheme="minorBidi"/>
-                <w:lang w:eastAsia="en-US"/>
-              </w:rPr>
-              <w:t>Brem</w:t>
-            </w:r>
-            <w:proofErr w:type="spellEnd"/>
+              <w:t>Larry Brem</w:t>
+            </w:r>
           </w:p>
         </w:tc>
         <w:tc>
@@ -1274,15 +1057,8 @@
           <w:lang w:eastAsia="ja-JP"/>
         </w:rPr>
       </w:pPr>
-      <w:proofErr w:type="spellStart"/>
-      <w:proofErr w:type="gramStart"/>
-      <w:r>
-        <w:t>caArray</w:t>
-      </w:r>
-      <w:proofErr w:type="spellEnd"/>
-      <w:proofErr w:type="gramEnd"/>
-      <w:r>
-        <w:t>:</w:t>
+      <w:r>
+        <w:t>caArray:</w:t>
       </w:r>
     </w:p>
     <w:p>
@@ -1297,23 +1073,12 @@
           <w:lang w:eastAsia="en-US"/>
         </w:rPr>
       </w:pPr>
-      <w:proofErr w:type="spellStart"/>
-      <w:proofErr w:type="gramStart"/>
-      <w:r>
-        <w:rPr>
-          <w:rFonts w:asciiTheme="majorHAnsi" w:eastAsiaTheme="minorHAnsi" w:hAnsiTheme="majorHAnsi" w:cstheme="minorBidi"/>
-          <w:lang w:eastAsia="en-US"/>
-        </w:rPr>
-        <w:t>caArray</w:t>
-      </w:r>
-      <w:proofErr w:type="spellEnd"/>
-      <w:proofErr w:type="gramEnd"/>
-      <w:r>
-        <w:rPr>
-          <w:rFonts w:asciiTheme="majorHAnsi" w:eastAsiaTheme="minorHAnsi" w:hAnsiTheme="majorHAnsi" w:cstheme="minorBidi"/>
-          <w:lang w:eastAsia="en-US"/>
-        </w:rPr>
-        <w:t xml:space="preserve"> </w:t>
+      <w:r>
+        <w:rPr>
+          <w:rFonts w:asciiTheme="majorHAnsi" w:eastAsiaTheme="minorHAnsi" w:hAnsiTheme="majorHAnsi" w:cstheme="minorBidi"/>
+          <w:lang w:eastAsia="en-US"/>
+        </w:rPr>
+        <w:t xml:space="preserve">caArray </w:t>
       </w:r>
       <w:r>
         <w:rPr>
@@ -1576,23 +1341,12 @@
           <w:lang w:eastAsia="en-US"/>
         </w:rPr>
       </w:pPr>
-      <w:proofErr w:type="spellStart"/>
-      <w:proofErr w:type="gramStart"/>
-      <w:r>
-        <w:rPr>
-          <w:rFonts w:asciiTheme="majorHAnsi" w:eastAsiaTheme="minorHAnsi" w:hAnsiTheme="majorHAnsi" w:cstheme="minorBidi"/>
-          <w:lang w:eastAsia="en-US"/>
-        </w:rPr>
-        <w:t>caGrid</w:t>
-      </w:r>
-      <w:proofErr w:type="spellEnd"/>
-      <w:proofErr w:type="gramEnd"/>
-      <w:r>
-        <w:rPr>
-          <w:rFonts w:asciiTheme="majorHAnsi" w:eastAsiaTheme="minorHAnsi" w:hAnsiTheme="majorHAnsi" w:cstheme="minorBidi"/>
-          <w:lang w:eastAsia="en-US"/>
-        </w:rPr>
-        <w:t xml:space="preserve"> </w:t>
+      <w:r>
+        <w:rPr>
+          <w:rFonts w:asciiTheme="majorHAnsi" w:eastAsiaTheme="minorHAnsi" w:hAnsiTheme="majorHAnsi" w:cstheme="minorBidi"/>
+          <w:lang w:eastAsia="en-US"/>
+        </w:rPr>
+        <w:t xml:space="preserve">caGrid </w:t>
       </w:r>
       <w:r>
         <w:rPr>
@@ -1654,57 +1408,7 @@
           <w:rFonts w:asciiTheme="majorHAnsi" w:eastAsiaTheme="minorHAnsi" w:hAnsiTheme="majorHAnsi" w:cstheme="minorBidi"/>
           <w:lang w:eastAsia="en-US"/>
         </w:rPr>
-        <w:t xml:space="preserve"> (</w:t>
-      </w:r>
-      <w:proofErr w:type="spellStart"/>
-      <w:proofErr w:type="gramStart"/>
-      <w:r>
-        <w:rPr>
-          <w:rFonts w:asciiTheme="majorHAnsi" w:eastAsiaTheme="minorHAnsi" w:hAnsiTheme="majorHAnsi" w:cstheme="minorBidi"/>
-          <w:lang w:eastAsia="en-US"/>
-        </w:rPr>
-        <w:t>caIntegrator</w:t>
-      </w:r>
-      <w:proofErr w:type="spellEnd"/>
-      <w:proofErr w:type="gramEnd"/>
-      <w:r>
-        <w:rPr>
-          <w:rFonts w:asciiTheme="majorHAnsi" w:eastAsiaTheme="minorHAnsi" w:hAnsiTheme="majorHAnsi" w:cstheme="minorBidi"/>
-          <w:lang w:eastAsia="en-US"/>
-        </w:rPr>
-        <w:t xml:space="preserve">, Rembrandt and </w:t>
-      </w:r>
-      <w:proofErr w:type="spellStart"/>
-      <w:r>
-        <w:rPr>
-          <w:rFonts w:asciiTheme="majorHAnsi" w:eastAsiaTheme="minorHAnsi" w:hAnsiTheme="majorHAnsi" w:cstheme="minorBidi"/>
-          <w:lang w:eastAsia="en-US"/>
-        </w:rPr>
-        <w:t>geWorkbench</w:t>
-      </w:r>
-      <w:proofErr w:type="spellEnd"/>
-      <w:r>
-        <w:rPr>
-          <w:rFonts w:asciiTheme="majorHAnsi" w:eastAsiaTheme="minorHAnsi" w:hAnsiTheme="majorHAnsi" w:cstheme="minorBidi"/>
-          <w:lang w:eastAsia="en-US"/>
-        </w:rPr>
-        <w:t xml:space="preserve"> testing now. </w:t>
-      </w:r>
-      <w:proofErr w:type="spellStart"/>
-      <w:r>
-        <w:rPr>
-          <w:rFonts w:asciiTheme="majorHAnsi" w:eastAsiaTheme="minorHAnsi" w:hAnsiTheme="majorHAnsi" w:cstheme="minorBidi"/>
-          <w:lang w:eastAsia="en-US"/>
-        </w:rPr>
-        <w:t>GenePattern</w:t>
-      </w:r>
-      <w:proofErr w:type="spellEnd"/>
-      <w:r>
-        <w:rPr>
-          <w:rFonts w:asciiTheme="majorHAnsi" w:eastAsiaTheme="minorHAnsi" w:hAnsiTheme="majorHAnsi" w:cstheme="minorBidi"/>
-          <w:lang w:eastAsia="en-US"/>
-        </w:rPr>
-        <w:t xml:space="preserve"> will test after next month’s release.)</w:t>
+        <w:t xml:space="preserve"> (caIntegrator, Rembrandt and geWorkbench testing now. GenePattern will test after next month’s release.)</w:t>
       </w:r>
     </w:p>
     <w:p>
@@ -1763,15 +1467,8 @@
       <w:pPr>
         <w:pStyle w:val="Heading3"/>
       </w:pPr>
-      <w:proofErr w:type="spellStart"/>
-      <w:proofErr w:type="gramStart"/>
-      <w:r>
-        <w:t>caIntegrator</w:t>
-      </w:r>
-      <w:proofErr w:type="spellEnd"/>
-      <w:proofErr w:type="gramEnd"/>
-      <w:r>
-        <w:t>:</w:t>
+      <w:r>
+        <w:t>caIntegrator:</w:t>
       </w:r>
     </w:p>
     <w:p>
@@ -1811,7 +1508,17 @@
           <w:rFonts w:asciiTheme="majorHAnsi" w:eastAsiaTheme="minorHAnsi" w:hAnsiTheme="majorHAnsi" w:cstheme="minorBidi"/>
           <w:lang w:eastAsia="en-US"/>
         </w:rPr>
-        <w:t xml:space="preserve">UPT upgrade completed. Regression test pending. </w:t>
+        <w:t xml:space="preserve">UPT upgrade </w:t>
+      </w:r>
+      <w:r>
+        <w:rPr>
+          <w:rFonts w:asciiTheme="majorHAnsi" w:eastAsiaTheme="minorHAnsi" w:hAnsiTheme="majorHAnsi" w:cstheme="minorBidi"/>
+          <w:lang w:eastAsia="en-US"/>
+        </w:rPr>
+        <w:t xml:space="preserve">- </w:t>
+      </w:r>
+      <w:r>
+        <w:t>waiting on the delivery of UPT v4.2.3 final version.</w:t>
       </w:r>
     </w:p>
     <w:p>
@@ -1831,7 +1538,30 @@
           <w:rFonts w:asciiTheme="majorHAnsi" w:eastAsiaTheme="minorHAnsi" w:hAnsiTheme="majorHAnsi" w:cstheme="minorBidi"/>
           <w:lang w:eastAsia="en-US"/>
         </w:rPr>
-        <w:t>UPT should be available on Prod (dependency)</w:t>
+        <w:t xml:space="preserve">caGrid 1.4 upgrade – </w:t>
+      </w:r>
+      <w:r>
+        <w:t>Completed another round of attempting to use cagrid v1.4 libraries and have arrived at a hybrid combination of v1.2 and v1.4 libraries that compiles and deploys. No testing has been done.</w:t>
+      </w:r>
+    </w:p>
+    <w:p>
+      <w:pPr>
+        <w:pStyle w:val="ListParagraph"/>
+        <w:numPr>
+          <w:ilvl w:val="0"/>
+          <w:numId w:val="5"/>
+        </w:numPr>
+        <w:rPr>
+          <w:rFonts w:asciiTheme="majorHAnsi" w:eastAsiaTheme="minorHAnsi" w:hAnsiTheme="majorHAnsi" w:cstheme="minorBidi"/>
+          <w:lang w:eastAsia="en-US"/>
+        </w:rPr>
+      </w:pPr>
+      <w:r>
+        <w:rPr>
+          <w:rFonts w:asciiTheme="majorHAnsi" w:eastAsiaTheme="minorHAnsi" w:hAnsiTheme="majorHAnsi" w:cstheme="minorBidi"/>
+          <w:lang w:eastAsia="en-US"/>
+        </w:rPr>
+        <w:t xml:space="preserve">Other activities </w:t>
       </w:r>
     </w:p>
     <w:p>
@@ -1846,23 +1576,170 @@
           <w:lang w:eastAsia="en-US"/>
         </w:rPr>
       </w:pPr>
-      <w:proofErr w:type="spellStart"/>
-      <w:proofErr w:type="gramStart"/>
-      <w:r>
-        <w:rPr>
-          <w:rFonts w:asciiTheme="majorHAnsi" w:eastAsiaTheme="minorHAnsi" w:hAnsiTheme="majorHAnsi" w:cstheme="minorBidi"/>
-          <w:lang w:eastAsia="en-US"/>
-        </w:rPr>
-        <w:t>caGrid</w:t>
-      </w:r>
-      <w:proofErr w:type="spellEnd"/>
-      <w:proofErr w:type="gramEnd"/>
-      <w:r>
-        <w:rPr>
-          <w:rFonts w:asciiTheme="majorHAnsi" w:eastAsiaTheme="minorHAnsi" w:hAnsiTheme="majorHAnsi" w:cstheme="minorBidi"/>
-          <w:lang w:eastAsia="en-US"/>
-        </w:rPr>
-        <w:t xml:space="preserve"> 1.4 upgrade – on Hold. </w:t>
+      <w:r>
+        <w:rPr>
+          <w:rFonts w:asciiTheme="majorHAnsi" w:eastAsiaTheme="minorHAnsi" w:hAnsiTheme="majorHAnsi" w:cstheme="minorBidi"/>
+          <w:lang w:eastAsia="en-US"/>
+        </w:rPr>
+        <w:t>Other maintenance and bug fixes.</w:t>
+      </w:r>
+    </w:p>
+    <w:p>
+      <w:pPr>
+        <w:pStyle w:val="ListParagraph"/>
+        <w:numPr>
+          <w:ilvl w:val="1"/>
+          <w:numId w:val="5"/>
+        </w:numPr>
+        <w:rPr>
+          <w:rFonts w:asciiTheme="majorHAnsi" w:eastAsiaTheme="minorHAnsi" w:hAnsiTheme="majorHAnsi" w:cstheme="minorBidi"/>
+          <w:color w:val="0000FF"/>
+          <w:lang w:eastAsia="en-US"/>
+        </w:rPr>
+      </w:pPr>
+      <w:r>
+        <w:rPr>
+          <w:rFonts w:asciiTheme="majorHAnsi" w:eastAsiaTheme="minorHAnsi" w:hAnsiTheme="majorHAnsi" w:cstheme="minorBidi"/>
+          <w:color w:val="0000FF"/>
+          <w:lang w:eastAsia="en-US"/>
+        </w:rPr>
+        <w:t xml:space="preserve">TRANSCEND </w:t>
+      </w:r>
+    </w:p>
+    <w:p>
+      <w:pPr>
+        <w:pStyle w:val="ListParagraph"/>
+        <w:numPr>
+          <w:ilvl w:val="2"/>
+          <w:numId w:val="5"/>
+        </w:numPr>
+        <w:rPr>
+          <w:rFonts w:asciiTheme="majorHAnsi" w:eastAsiaTheme="minorHAnsi" w:hAnsiTheme="majorHAnsi" w:cstheme="minorBidi"/>
+          <w:color w:val="0000FF"/>
+          <w:lang w:eastAsia="en-US"/>
+        </w:rPr>
+      </w:pPr>
+      <w:r>
+        <w:rPr>
+          <w:rFonts w:asciiTheme="majorHAnsi" w:eastAsiaTheme="minorHAnsi" w:hAnsiTheme="majorHAnsi" w:cstheme="minorBidi"/>
+          <w:color w:val="0000FF"/>
+          <w:lang w:eastAsia="en-US"/>
+        </w:rPr>
+        <w:t>UAT – STAGE has passed appscan and is ready.</w:t>
+      </w:r>
+    </w:p>
+    <w:p>
+      <w:pPr>
+        <w:pStyle w:val="ListParagraph"/>
+        <w:numPr>
+          <w:ilvl w:val="2"/>
+          <w:numId w:val="5"/>
+        </w:numPr>
+        <w:rPr>
+          <w:rFonts w:asciiTheme="majorHAnsi" w:eastAsiaTheme="minorHAnsi" w:hAnsiTheme="majorHAnsi" w:cstheme="minorBidi"/>
+          <w:color w:val="0000FF"/>
+          <w:lang w:eastAsia="en-US"/>
+        </w:rPr>
+      </w:pPr>
+      <w:r>
+        <w:rPr>
+          <w:rFonts w:asciiTheme="majorHAnsi" w:eastAsiaTheme="minorHAnsi" w:hAnsiTheme="majorHAnsi" w:cstheme="minorBidi"/>
+          <w:color w:val="0000FF"/>
+          <w:lang w:eastAsia="en-US"/>
+        </w:rPr>
+        <w:t>Aut</w:t>
+      </w:r>
+      <w:r>
+        <w:rPr>
+          <w:rFonts w:asciiTheme="majorHAnsi" w:eastAsiaTheme="minorHAnsi" w:hAnsiTheme="majorHAnsi" w:cstheme="minorBidi"/>
+          <w:color w:val="0000FF"/>
+          <w:lang w:eastAsia="en-US"/>
+        </w:rPr>
+        <w:t xml:space="preserve">omatic Refresh – </w:t>
+      </w:r>
+      <w:r>
+        <w:rPr>
+          <w:rFonts w:asciiTheme="majorHAnsi" w:eastAsiaTheme="minorHAnsi" w:hAnsiTheme="majorHAnsi" w:cstheme="minorBidi"/>
+          <w:color w:val="0000FF"/>
+          <w:lang w:eastAsia="en-US"/>
+        </w:rPr>
+        <w:t>Complete. Demo this week.</w:t>
+      </w:r>
+    </w:p>
+    <w:p>
+      <w:pPr>
+        <w:pStyle w:val="ListParagraph"/>
+        <w:numPr>
+          <w:ilvl w:val="2"/>
+          <w:numId w:val="5"/>
+        </w:numPr>
+        <w:rPr>
+          <w:rFonts w:asciiTheme="majorHAnsi" w:eastAsiaTheme="minorHAnsi" w:hAnsiTheme="majorHAnsi" w:cstheme="minorBidi"/>
+          <w:color w:val="0000FF"/>
+          <w:lang w:eastAsia="en-US"/>
+        </w:rPr>
+      </w:pPr>
+      <w:r>
+        <w:rPr>
+          <w:rFonts w:asciiTheme="majorHAnsi" w:eastAsiaTheme="minorHAnsi" w:hAnsiTheme="majorHAnsi" w:cstheme="minorBidi"/>
+          <w:color w:val="0000FF"/>
+          <w:lang w:eastAsia="en-US"/>
+        </w:rPr>
+        <w:t>Role-</w:t>
+      </w:r>
+      <w:r>
+        <w:rPr>
+          <w:rFonts w:asciiTheme="majorHAnsi" w:eastAsiaTheme="minorHAnsi" w:hAnsiTheme="majorHAnsi" w:cstheme="minorBidi"/>
+          <w:color w:val="0000FF"/>
+          <w:lang w:eastAsia="en-US"/>
+        </w:rPr>
+        <w:t>based Permissions – CAINT-1108 and CAINT-1110 in Progress.</w:t>
+      </w:r>
+    </w:p>
+    <w:p>
+      <w:pPr>
+        <w:pStyle w:val="ListParagraph"/>
+        <w:numPr>
+          <w:ilvl w:val="2"/>
+          <w:numId w:val="5"/>
+        </w:numPr>
+        <w:rPr>
+          <w:rFonts w:asciiTheme="majorHAnsi" w:eastAsiaTheme="minorHAnsi" w:hAnsiTheme="majorHAnsi" w:cstheme="minorBidi"/>
+          <w:color w:val="0000FF"/>
+          <w:lang w:eastAsia="en-US"/>
+        </w:rPr>
+      </w:pPr>
+      <w:r>
+        <w:rPr>
+          <w:rFonts w:asciiTheme="majorHAnsi" w:eastAsiaTheme="minorHAnsi" w:hAnsiTheme="majorHAnsi" w:cstheme="minorBidi"/>
+          <w:color w:val="0000FF"/>
+          <w:lang w:eastAsia="en-US"/>
+        </w:rPr>
+        <w:t>Single Sign-On</w:t>
+      </w:r>
+      <w:r>
+        <w:rPr>
+          <w:rFonts w:asciiTheme="majorHAnsi" w:eastAsiaTheme="minorHAnsi" w:hAnsiTheme="majorHAnsi" w:cstheme="minorBidi"/>
+          <w:color w:val="0000FF"/>
+          <w:lang w:eastAsia="en-US"/>
+        </w:rPr>
+        <w:t xml:space="preserve"> </w:t>
+      </w:r>
+      <w:r>
+        <w:rPr>
+          <w:rFonts w:asciiTheme="majorHAnsi" w:eastAsiaTheme="minorHAnsi" w:hAnsiTheme="majorHAnsi" w:cstheme="minorBidi"/>
+          <w:color w:val="0000FF"/>
+          <w:lang w:eastAsia="en-US"/>
+        </w:rPr>
+        <w:t>–</w:t>
+      </w:r>
+      <w:r>
+        <w:rPr>
+          <w:rFonts w:asciiTheme="majorHAnsi" w:eastAsiaTheme="minorHAnsi" w:hAnsiTheme="majorHAnsi" w:cstheme="minorBidi"/>
+          <w:color w:val="0000FF"/>
+          <w:lang w:eastAsia="en-US"/>
+        </w:rPr>
+        <w:t xml:space="preserve"> Ongoing</w:t>
       </w:r>
     </w:p>
     <w:p>
@@ -1882,203 +1759,41 @@
           <w:rFonts w:asciiTheme="majorHAnsi" w:eastAsiaTheme="minorHAnsi" w:hAnsiTheme="majorHAnsi" w:cstheme="minorBidi"/>
           <w:lang w:eastAsia="en-US"/>
         </w:rPr>
-        <w:t xml:space="preserve">Other activities </w:t>
+        <w:t xml:space="preserve">Project plan </w:t>
+      </w:r>
+      <w:r>
+        <w:fldChar w:fldCharType="begin"/>
+      </w:r>
+      <w:r>
+        <w:instrText>HYPERLINK "https://ncisvn.nci.nih.gov/svn/caintegrator2/trunk/docs/project_management/caintegrator_project_plan.mpp" \t "_blank"</w:instrText>
+      </w:r>
+      <w:r>
+        <w:fldChar w:fldCharType="separate"/>
+      </w:r>
+      <w:r>
+        <w:rPr>
+          <w:rStyle w:val="Hyperlink"/>
+        </w:rPr>
+        <w:t>https://ncisvn.nci.nih.gov/svn/caintegrator2/trunk/docs/project_management/caintegrator_project_plan.mpp</w:t>
+      </w:r>
+      <w:r>
+        <w:fldChar w:fldCharType="end"/>
       </w:r>
     </w:p>
     <w:p>
       <w:pPr>
-        <w:pStyle w:val="ListParagraph"/>
-        <w:numPr>
-          <w:ilvl w:val="1"/>
-          <w:numId w:val="5"/>
-        </w:numPr>
-        <w:rPr>
-          <w:rFonts w:asciiTheme="majorHAnsi" w:eastAsiaTheme="minorHAnsi" w:hAnsiTheme="majorHAnsi" w:cstheme="minorBidi"/>
-          <w:lang w:eastAsia="en-US"/>
-        </w:rPr>
-      </w:pPr>
-      <w:r>
-        <w:rPr>
-          <w:rFonts w:asciiTheme="majorHAnsi" w:eastAsiaTheme="minorHAnsi" w:hAnsiTheme="majorHAnsi" w:cstheme="minorBidi"/>
-          <w:lang w:eastAsia="en-US"/>
-        </w:rPr>
-        <w:t>Other maintenance and bug fixes.</w:t>
-      </w:r>
+        <w:pStyle w:val="Heading3"/>
+      </w:pPr>
     </w:p>
     <w:p>
       <w:pPr>
-        <w:pStyle w:val="ListParagraph"/>
-        <w:numPr>
-          <w:ilvl w:val="1"/>
-          <w:numId w:val="5"/>
-        </w:numPr>
-        <w:rPr>
-          <w:rFonts w:asciiTheme="majorHAnsi" w:eastAsiaTheme="minorHAnsi" w:hAnsiTheme="majorHAnsi" w:cstheme="minorBidi"/>
-          <w:color w:val="0000FF"/>
-          <w:lang w:eastAsia="en-US"/>
-        </w:rPr>
-      </w:pPr>
-      <w:r>
-        <w:rPr>
-          <w:rFonts w:asciiTheme="majorHAnsi" w:eastAsiaTheme="minorHAnsi" w:hAnsiTheme="majorHAnsi" w:cstheme="minorBidi"/>
-          <w:color w:val="0000FF"/>
-          <w:lang w:eastAsia="en-US"/>
-        </w:rPr>
-        <w:t xml:space="preserve">TRANSCEND </w:t>
-      </w:r>
-    </w:p>
-    <w:p>
-      <w:pPr>
-        <w:pStyle w:val="ListParagraph"/>
-        <w:numPr>
-          <w:ilvl w:val="2"/>
-          <w:numId w:val="5"/>
-        </w:numPr>
-        <w:rPr>
-          <w:rFonts w:asciiTheme="majorHAnsi" w:eastAsiaTheme="minorHAnsi" w:hAnsiTheme="majorHAnsi" w:cstheme="minorBidi"/>
-          <w:color w:val="0000FF"/>
-          <w:lang w:eastAsia="en-US"/>
-        </w:rPr>
-      </w:pPr>
-      <w:r>
-        <w:rPr>
-          <w:rFonts w:asciiTheme="majorHAnsi" w:eastAsiaTheme="minorHAnsi" w:hAnsiTheme="majorHAnsi" w:cstheme="minorBidi"/>
-          <w:color w:val="0000FF"/>
-          <w:lang w:eastAsia="en-US"/>
-        </w:rPr>
-        <w:t xml:space="preserve">UAT – STAGE has passed </w:t>
-      </w:r>
-      <w:proofErr w:type="spellStart"/>
-      <w:r>
-        <w:rPr>
-          <w:rFonts w:asciiTheme="majorHAnsi" w:eastAsiaTheme="minorHAnsi" w:hAnsiTheme="majorHAnsi" w:cstheme="minorBidi"/>
-          <w:color w:val="0000FF"/>
-          <w:lang w:eastAsia="en-US"/>
-        </w:rPr>
-        <w:t>appscan</w:t>
-      </w:r>
-      <w:proofErr w:type="spellEnd"/>
-      <w:r>
-        <w:rPr>
-          <w:rFonts w:asciiTheme="majorHAnsi" w:eastAsiaTheme="minorHAnsi" w:hAnsiTheme="majorHAnsi" w:cstheme="minorBidi"/>
-          <w:color w:val="0000FF"/>
-          <w:lang w:eastAsia="en-US"/>
-        </w:rPr>
-        <w:t xml:space="preserve"> and is ready.</w:t>
-      </w:r>
-    </w:p>
-    <w:p>
-      <w:pPr>
-        <w:pStyle w:val="ListParagraph"/>
-        <w:numPr>
-          <w:ilvl w:val="2"/>
-          <w:numId w:val="5"/>
-        </w:numPr>
-        <w:rPr>
-          <w:rFonts w:asciiTheme="majorHAnsi" w:eastAsiaTheme="minorHAnsi" w:hAnsiTheme="majorHAnsi" w:cstheme="minorBidi"/>
-          <w:color w:val="0000FF"/>
-          <w:lang w:eastAsia="en-US"/>
-        </w:rPr>
-      </w:pPr>
-      <w:r>
-        <w:rPr>
-          <w:rFonts w:asciiTheme="majorHAnsi" w:eastAsiaTheme="minorHAnsi" w:hAnsiTheme="majorHAnsi" w:cstheme="minorBidi"/>
-          <w:color w:val="0000FF"/>
-          <w:lang w:eastAsia="en-US"/>
-        </w:rPr>
-        <w:t>Aut</w:t>
-      </w:r>
-      <w:r>
-        <w:rPr>
-          <w:rFonts w:asciiTheme="majorHAnsi" w:eastAsiaTheme="minorHAnsi" w:hAnsiTheme="majorHAnsi" w:cstheme="minorBidi"/>
-          <w:color w:val="0000FF"/>
-          <w:lang w:eastAsia="en-US"/>
-        </w:rPr>
-        <w:t xml:space="preserve">omatic Refresh – </w:t>
-      </w:r>
-      <w:r>
-        <w:rPr>
-          <w:rFonts w:asciiTheme="majorHAnsi" w:eastAsiaTheme="minorHAnsi" w:hAnsiTheme="majorHAnsi" w:cstheme="minorBidi"/>
-          <w:color w:val="0000FF"/>
-          <w:lang w:eastAsia="en-US"/>
-        </w:rPr>
-        <w:t>Complete. Demo this week.</w:t>
-      </w:r>
-    </w:p>
-    <w:p>
-      <w:pPr>
-        <w:pStyle w:val="ListParagraph"/>
-        <w:numPr>
-          <w:ilvl w:val="2"/>
-          <w:numId w:val="5"/>
-        </w:numPr>
-        <w:rPr>
-          <w:rFonts w:asciiTheme="majorHAnsi" w:eastAsiaTheme="minorHAnsi" w:hAnsiTheme="majorHAnsi" w:cstheme="minorBidi"/>
-          <w:color w:val="0000FF"/>
-          <w:lang w:eastAsia="en-US"/>
-        </w:rPr>
-      </w:pPr>
-      <w:r>
-        <w:rPr>
-          <w:rFonts w:asciiTheme="majorHAnsi" w:eastAsiaTheme="minorHAnsi" w:hAnsiTheme="majorHAnsi" w:cstheme="minorBidi"/>
-          <w:color w:val="0000FF"/>
-          <w:lang w:eastAsia="en-US"/>
-        </w:rPr>
-        <w:t>Role-</w:t>
-      </w:r>
-      <w:r>
-        <w:rPr>
-          <w:rFonts w:asciiTheme="majorHAnsi" w:eastAsiaTheme="minorHAnsi" w:hAnsiTheme="majorHAnsi" w:cstheme="minorBidi"/>
-          <w:color w:val="0000FF"/>
-          <w:lang w:eastAsia="en-US"/>
-        </w:rPr>
-        <w:t>based Permissions – CAINT-1108 and CAINT-1110 in Progress.</w:t>
-      </w:r>
-    </w:p>
-    <w:p>
-      <w:pPr>
-        <w:pStyle w:val="ListParagraph"/>
-        <w:numPr>
-          <w:ilvl w:val="2"/>
-          <w:numId w:val="5"/>
-        </w:numPr>
-        <w:rPr>
-          <w:rFonts w:asciiTheme="majorHAnsi" w:eastAsiaTheme="minorHAnsi" w:hAnsiTheme="majorHAnsi" w:cstheme="minorBidi"/>
-          <w:color w:val="0000FF"/>
-          <w:lang w:eastAsia="en-US"/>
-        </w:rPr>
-      </w:pPr>
-      <w:r>
-        <w:rPr>
-          <w:rFonts w:asciiTheme="majorHAnsi" w:eastAsiaTheme="minorHAnsi" w:hAnsiTheme="majorHAnsi" w:cstheme="minorBidi"/>
-          <w:color w:val="0000FF"/>
-          <w:lang w:eastAsia="en-US"/>
-        </w:rPr>
-        <w:t>Single Sign-On</w:t>
-      </w:r>
-      <w:r>
-        <w:rPr>
-          <w:rFonts w:asciiTheme="majorHAnsi" w:eastAsiaTheme="minorHAnsi" w:hAnsiTheme="majorHAnsi" w:cstheme="minorBidi"/>
-          <w:color w:val="0000FF"/>
-          <w:lang w:eastAsia="en-US"/>
-        </w:rPr>
-        <w:t xml:space="preserve"> </w:t>
-      </w:r>
-      <w:r>
-        <w:rPr>
-          <w:rFonts w:asciiTheme="majorHAnsi" w:eastAsiaTheme="minorHAnsi" w:hAnsiTheme="majorHAnsi" w:cstheme="minorBidi"/>
-          <w:color w:val="0000FF"/>
-          <w:lang w:eastAsia="en-US"/>
-        </w:rPr>
-        <w:t>–</w:t>
-      </w:r>
-      <w:r>
-        <w:rPr>
-          <w:rFonts w:asciiTheme="majorHAnsi" w:eastAsiaTheme="minorHAnsi" w:hAnsiTheme="majorHAnsi" w:cstheme="minorBidi"/>
-          <w:color w:val="0000FF"/>
-          <w:lang w:eastAsia="en-US"/>
-        </w:rPr>
-        <w:t xml:space="preserve"> Ongoing</w:t>
+        <w:pStyle w:val="Heading3"/>
+      </w:pPr>
+      <w:r>
+        <w:t>TRANSCEND</w:t>
+      </w:r>
+      <w:r>
+        <w:t>:</w:t>
       </w:r>
     </w:p>
     <w:p>
@@ -2098,72 +1813,7 @@
           <w:rFonts w:asciiTheme="majorHAnsi" w:eastAsiaTheme="minorHAnsi" w:hAnsiTheme="majorHAnsi" w:cstheme="minorBidi"/>
           <w:lang w:eastAsia="en-US"/>
         </w:rPr>
-        <w:t xml:space="preserve">Project plan </w:t>
-      </w:r>
-      <w:r>
-        <w:fldChar w:fldCharType="begin"/>
-      </w:r>
-      <w:r>
-        <w:instrText>HYPERLINK "https://ncisvn.nci.nih.gov/svn/caintegrator2/trunk/docs/project_management/caintegrator_project_plan.mpp" \t "_blank"</w:instrText>
-      </w:r>
-      <w:r>
-        <w:fldChar w:fldCharType="separate"/>
-      </w:r>
-      <w:r>
-        <w:rPr>
-          <w:rStyle w:val="Hyperlink"/>
-        </w:rPr>
-        <w:t>https://ncisvn.nci.nih.gov/svn/caintegrator2/trunk/docs/project_management/caintegrator_project_plan.mpp</w:t>
-      </w:r>
-      <w:r>
-        <w:fldChar w:fldCharType="end"/>
-      </w:r>
-    </w:p>
-    <w:p>
-      <w:pPr>
-        <w:pStyle w:val="Heading3"/>
-      </w:pPr>
-    </w:p>
-    <w:p>
-      <w:pPr>
-        <w:pStyle w:val="Heading3"/>
-      </w:pPr>
-      <w:r>
-        <w:t>TRANSCEND</w:t>
-      </w:r>
-      <w:r>
-        <w:t>:</w:t>
-      </w:r>
-    </w:p>
-    <w:p>
-      <w:pPr>
-        <w:pStyle w:val="ListParagraph"/>
-        <w:numPr>
-          <w:ilvl w:val="0"/>
-          <w:numId w:val="5"/>
-        </w:numPr>
-        <w:rPr>
-          <w:rFonts w:asciiTheme="majorHAnsi" w:eastAsiaTheme="minorHAnsi" w:hAnsiTheme="majorHAnsi" w:cstheme="minorBidi"/>
-          <w:lang w:eastAsia="en-US"/>
-        </w:rPr>
-      </w:pPr>
-      <w:proofErr w:type="spellStart"/>
-      <w:proofErr w:type="gramStart"/>
-      <w:r>
-        <w:rPr>
-          <w:rFonts w:asciiTheme="majorHAnsi" w:eastAsiaTheme="minorHAnsi" w:hAnsiTheme="majorHAnsi" w:cstheme="minorBidi"/>
-          <w:lang w:eastAsia="en-US"/>
-        </w:rPr>
-        <w:t>caArray</w:t>
-      </w:r>
-      <w:proofErr w:type="spellEnd"/>
-      <w:proofErr w:type="gramEnd"/>
-      <w:r>
-        <w:rPr>
-          <w:rFonts w:asciiTheme="majorHAnsi" w:eastAsiaTheme="minorHAnsi" w:hAnsiTheme="majorHAnsi" w:cstheme="minorBidi"/>
-          <w:lang w:eastAsia="en-US"/>
-        </w:rPr>
-        <w:t>:</w:t>
+        <w:t>caArray:</w:t>
       </w:r>
       <w:r>
         <w:rPr>
@@ -2412,20 +2062,8 @@
                 <w:szCs w:val="20"/>
                 <w:lang w:eastAsia="en-US"/>
               </w:rPr>
-              <w:t xml:space="preserve">Permissions - Platform and </w:t>
-            </w:r>
-            <w:proofErr w:type="spellStart"/>
-            <w:r>
-              <w:rPr>
-                <w:rFonts w:ascii="Arial" w:hAnsi="Arial"/>
-                <w:color w:val="000000"/>
-                <w:sz w:val="18"/>
-                <w:szCs w:val="20"/>
-                <w:lang w:eastAsia="en-US"/>
-              </w:rPr>
-              <w:t>Timepoint</w:t>
-            </w:r>
-            <w:proofErr w:type="spellEnd"/>
+              <w:t>Permissions - Platform and Timepoint</w:t>
+            </w:r>
           </w:p>
         </w:tc>
         <w:tc>
@@ -2998,20 +2636,8 @@
                 <w:szCs w:val="20"/>
                 <w:lang w:eastAsia="en-US"/>
               </w:rPr>
-              <w:t xml:space="preserve">Single Sign-on in </w:t>
-            </w:r>
-            <w:proofErr w:type="spellStart"/>
-            <w:r>
-              <w:rPr>
-                <w:rFonts w:ascii="Arial" w:hAnsi="Arial"/>
-                <w:color w:val="000000"/>
-                <w:sz w:val="18"/>
-                <w:szCs w:val="20"/>
-                <w:lang w:eastAsia="en-US"/>
-              </w:rPr>
-              <w:t>caArray</w:t>
-            </w:r>
-            <w:proofErr w:type="spellEnd"/>
+              <w:t>Single Sign-on in caArray</w:t>
+            </w:r>
           </w:p>
         </w:tc>
         <w:tc>
@@ -3243,23 +2869,12 @@
           <w:lang w:eastAsia="en-US"/>
         </w:rPr>
       </w:pPr>
-      <w:proofErr w:type="spellStart"/>
-      <w:proofErr w:type="gramStart"/>
-      <w:r>
-        <w:rPr>
-          <w:rFonts w:asciiTheme="majorHAnsi" w:eastAsiaTheme="minorHAnsi" w:hAnsiTheme="majorHAnsi" w:cstheme="minorBidi"/>
-          <w:lang w:eastAsia="en-US"/>
-        </w:rPr>
-        <w:t>caIntegrator</w:t>
-      </w:r>
-      <w:proofErr w:type="spellEnd"/>
-      <w:proofErr w:type="gramEnd"/>
-      <w:r>
-        <w:rPr>
-          <w:rFonts w:asciiTheme="majorHAnsi" w:eastAsiaTheme="minorHAnsi" w:hAnsiTheme="majorHAnsi" w:cstheme="minorBidi"/>
-          <w:lang w:eastAsia="en-US"/>
-        </w:rPr>
-        <w:t xml:space="preserve">: </w:t>
+      <w:r>
+        <w:rPr>
+          <w:rFonts w:asciiTheme="majorHAnsi" w:eastAsiaTheme="minorHAnsi" w:hAnsiTheme="majorHAnsi" w:cstheme="minorBidi"/>
+          <w:lang w:eastAsia="en-US"/>
+        </w:rPr>
+        <w:t xml:space="preserve">caIntegrator: </w:t>
       </w:r>
     </w:p>
     <w:tbl>
@@ -3766,36 +3381,26 @@
               </w:rPr>
               <w:t xml:space="preserve">, </w:t>
             </w:r>
-            <w:r>
-              <w:fldChar w:fldCharType="begin"/>
-            </w:r>
-            <w:r>
-              <w:instrText>HYPERLINK "https://tracker.nci.nih.gov/browse/TRANSCEND-47"</w:instrText>
-            </w:r>
-            <w:r>
-              <w:fldChar w:fldCharType="separate"/>
-            </w:r>
-            <w:r>
-              <w:rPr>
-                <w:rStyle w:val="Hyperlink"/>
+            <w:hyperlink r:id="rId15" w:history="1">
+              <w:r>
+                <w:rPr>
+                  <w:rStyle w:val="Hyperlink"/>
+                  <w:rFonts w:ascii="Verdana" w:eastAsia="Times New Roman" w:hAnsi="Verdana"/>
+                  <w:sz w:val="18"/>
+                  <w:szCs w:val="18"/>
+                </w:rPr>
+                <w:t>TRANSCEND-47</w:t>
+              </w:r>
+            </w:hyperlink>
+            <w:r>
+              <w:rPr>
                 <w:rFonts w:ascii="Verdana" w:eastAsia="Times New Roman" w:hAnsi="Verdana"/>
                 <w:sz w:val="18"/>
                 <w:szCs w:val="18"/>
               </w:rPr>
-              <w:t>TRANSCEND-47</w:t>
-            </w:r>
-            <w:r>
-              <w:fldChar w:fldCharType="end"/>
-            </w:r>
-            <w:r>
-              <w:rPr>
-                <w:rFonts w:ascii="Verdana" w:eastAsia="Times New Roman" w:hAnsi="Verdana"/>
-                <w:sz w:val="18"/>
-                <w:szCs w:val="18"/>
-              </w:rPr>
               <w:t xml:space="preserve"> and </w:t>
             </w:r>
-            <w:hyperlink r:id="rId15" w:history="1">
+            <w:hyperlink r:id="rId16" w:history="1">
               <w:r>
                 <w:rPr>
                   <w:rStyle w:val="Hyperlink"/>
@@ -3931,7 +3536,7 @@
                 <w:szCs w:val="18"/>
               </w:rPr>
             </w:pPr>
-            <w:hyperlink r:id="rId16" w:history="1">
+            <w:hyperlink r:id="rId17" w:history="1">
               <w:r>
                 <w:rPr>
                   <w:rStyle w:val="Hyperlink"/>
@@ -3973,20 +3578,8 @@
                 <w:szCs w:val="20"/>
                 <w:lang w:eastAsia="en-US"/>
               </w:rPr>
-              <w:t xml:space="preserve">Single Sign-On in </w:t>
-            </w:r>
-            <w:proofErr w:type="spellStart"/>
-            <w:r>
-              <w:rPr>
-                <w:rFonts w:ascii="Arial" w:hAnsi="Arial"/>
-                <w:color w:val="000000"/>
-                <w:sz w:val="18"/>
-                <w:szCs w:val="20"/>
-                <w:lang w:eastAsia="en-US"/>
-              </w:rPr>
-              <w:t>caIntegrator</w:t>
-            </w:r>
-            <w:proofErr w:type="spellEnd"/>
+              <w:t>Single Sign-On in caIntegrator</w:t>
+            </w:r>
           </w:p>
         </w:tc>
         <w:tc>
@@ -4219,23 +3812,7 @@
           <w:rFonts w:asciiTheme="majorHAnsi" w:eastAsiaTheme="minorHAnsi" w:hAnsiTheme="majorHAnsi" w:cstheme="minorBidi"/>
           <w:lang w:eastAsia="en-US"/>
         </w:rPr>
-        <w:t xml:space="preserve"> </w:t>
-      </w:r>
-      <w:proofErr w:type="spellStart"/>
-      <w:r>
-        <w:rPr>
-          <w:rFonts w:asciiTheme="majorHAnsi" w:eastAsiaTheme="minorHAnsi" w:hAnsiTheme="majorHAnsi" w:cstheme="minorBidi"/>
-          <w:lang w:eastAsia="en-US"/>
-        </w:rPr>
-        <w:t>Kunal’s</w:t>
-      </w:r>
-      <w:proofErr w:type="spellEnd"/>
-      <w:r>
-        <w:rPr>
-          <w:rFonts w:asciiTheme="majorHAnsi" w:eastAsiaTheme="minorHAnsi" w:hAnsiTheme="majorHAnsi" w:cstheme="minorBidi"/>
-          <w:lang w:eastAsia="en-US"/>
-        </w:rPr>
-        <w:t xml:space="preserve"> document to ensure that</w:t>
+        <w:t xml:space="preserve"> Kunal’s document to ensure that</w:t>
       </w:r>
       <w:r>
         <w:rPr>
@@ -4425,7 +4002,7 @@
         </w:rPr>
         <w:t xml:space="preserve">Full list of closed and current action items are available here: </w:t>
       </w:r>
-      <w:hyperlink r:id="rId17" w:history="1">
+      <w:hyperlink r:id="rId18" w:history="1">
         <w:r>
           <w:rPr>
             <w:rStyle w:val="Hyperlink"/>
@@ -4642,31 +4219,13 @@
                 <w:lang w:eastAsia="en-US"/>
               </w:rPr>
             </w:pPr>
-            <w:proofErr w:type="spellStart"/>
-            <w:r>
-              <w:rPr>
-                <w:rFonts w:asciiTheme="majorHAnsi" w:eastAsiaTheme="minorHAnsi" w:hAnsiTheme="majorHAnsi" w:cstheme="minorBidi"/>
-                <w:lang w:eastAsia="en-US"/>
-              </w:rPr>
-              <w:t>Rashmi</w:t>
-            </w:r>
-            <w:proofErr w:type="spellEnd"/>
-            <w:r>
-              <w:rPr>
-                <w:rFonts w:asciiTheme="majorHAnsi" w:eastAsiaTheme="minorHAnsi" w:hAnsiTheme="majorHAnsi" w:cstheme="minorBidi"/>
-                <w:lang w:eastAsia="en-US"/>
-              </w:rPr>
-              <w:t xml:space="preserve"> </w:t>
-            </w:r>
-            <w:proofErr w:type="spellStart"/>
-            <w:r>
-              <w:rPr>
-                <w:rFonts w:asciiTheme="majorHAnsi" w:eastAsiaTheme="minorHAnsi" w:hAnsiTheme="majorHAnsi" w:cstheme="minorBidi"/>
-                <w:lang w:eastAsia="en-US"/>
-              </w:rPr>
-              <w:t>Srinivasa</w:t>
-            </w:r>
-            <w:proofErr w:type="spellEnd"/>
+            <w:r>
+              <w:rPr>
+                <w:rFonts w:asciiTheme="majorHAnsi" w:eastAsiaTheme="minorHAnsi" w:hAnsiTheme="majorHAnsi" w:cstheme="minorBidi"/>
+                <w:lang w:eastAsia="en-US"/>
+              </w:rPr>
+              <w:t>Rashmi Srinivasa</w:t>
+            </w:r>
           </w:p>
         </w:tc>
         <w:tc>

</xml_diff>